<commit_message>
Sprint 4: Backend Blog
Neue Funktion (Blog plus Kommentare) inklusive Dokuanpassung
</commit_message>
<xml_diff>
--- a/g01-general-documents/Backend API Dokumentation/Backend API Dokumentation.docx
+++ b/g01-general-documents/Backend API Dokumentation/Backend API Dokumentation.docx
@@ -369,13 +369,7 @@
           </w:tcPr>
           <w:p>
             <w:r>
-              <w:t xml:space="preserve">Gibt eine Liste aller verfügbaren </w:t>
-            </w:r>
-            <w:r>
-              <w:t>Städte innerhalb einer Nation</w:t>
-            </w:r>
-            <w:r>
-              <w:t xml:space="preserve"> zurück.</w:t>
+              <w:t>Gibt eine Liste aller verfügbaren Städte innerhalb einer Nation zurück.</w:t>
             </w:r>
           </w:p>
         </w:tc>
@@ -443,10 +437,7 @@
           </w:tcPr>
           <w:p>
             <w:r>
-              <w:t>lang (erforderlich)</w:t>
-            </w:r>
-            <w:r>
-              <w:t>: Kurzform der gewünschten Sprache</w:t>
+              <w:t>lang (erforderlich): Kurzform der gewünschten Sprache</w:t>
             </w:r>
           </w:p>
           <w:p>
@@ -482,10 +473,7 @@
           </w:tcPr>
           <w:p>
             <w:r>
-              <w:t>Response Typ</w:t>
-            </w:r>
-            <w:r>
-              <w:t>:</w:t>
+              <w:t>Response Typ:</w:t>
             </w:r>
           </w:p>
         </w:tc>
@@ -1253,16 +1241,7 @@
           </w:tcPr>
           <w:p>
             <w:r>
-              <w:t xml:space="preserve">Gibt </w:t>
-            </w:r>
-            <w:r>
-              <w:t>die Details zum gewünschten</w:t>
-            </w:r>
-            <w:r>
-              <w:t xml:space="preserve"> </w:t>
-            </w:r>
-            <w:r>
-              <w:t>veganen Lokal zurück</w:t>
+              <w:t>Gibt die Details zum gewünschten veganen Lokal zurück</w:t>
             </w:r>
             <w:r>
               <w:t>.</w:t>
@@ -1622,10 +1601,7 @@
               </w:numPr>
             </w:pPr>
             <w:r>
-              <w:t>email</w:t>
-            </w:r>
-            <w:r>
-              <w:t xml:space="preserve"> (String)</w:t>
+              <w:t>email (String)</w:t>
             </w:r>
           </w:p>
           <w:p>
@@ -1909,10 +1885,7 @@
           </w:tcPr>
           <w:p>
             <w:r>
-              <w:t xml:space="preserve">Gibt </w:t>
-            </w:r>
-            <w:r>
-              <w:t>alle Kommentare zum gewünschten Lokal zurück</w:t>
+              <w:t>Gibt alle Kommentare zum gewünschten Lokal zurück</w:t>
             </w:r>
           </w:p>
         </w:tc>
@@ -1955,10 +1928,7 @@
             </w:r>
             <w:proofErr w:type="spellEnd"/>
             <w:r>
-              <w:t>}</w:t>
-            </w:r>
-            <w:r>
-              <w:t>/</w:t>
+              <w:t>}/</w:t>
             </w:r>
             <w:proofErr w:type="spellStart"/>
             <w:r>
@@ -2276,22 +2246,7 @@
           </w:tcPr>
           <w:p>
             <w:r>
-              <w:t xml:space="preserve">Gibt </w:t>
-            </w:r>
-            <w:r>
-              <w:t xml:space="preserve">die URL zu dem Profilbild des </w:t>
-            </w:r>
-            <w:r>
-              <w:t>gewünschten Lokal</w:t>
-            </w:r>
-            <w:r>
-              <w:t>s</w:t>
-            </w:r>
-            <w:r>
-              <w:t xml:space="preserve"> zurück</w:t>
-            </w:r>
-            <w:r>
-              <w:t xml:space="preserve"> falls vorhanden</w:t>
+              <w:t>Gibt die URL zu dem Profilbild des gewünschten Lokals zurück falls vorhanden</w:t>
             </w:r>
           </w:p>
         </w:tc>
@@ -2595,13 +2550,7 @@
         <w:rPr>
           <w:b/>
         </w:rPr>
-        <w:t>p</w:t>
-      </w:r>
-      <w:r>
-        <w:rPr>
-          <w:b/>
-        </w:rPr>
-        <w:t>laces</w:t>
+        <w:t>places</w:t>
       </w:r>
       <w:proofErr w:type="spellEnd"/>
       <w:r>
@@ -2663,19 +2612,7 @@
           </w:tcPr>
           <w:p>
             <w:r>
-              <w:t xml:space="preserve">Gibt eine Liste aller verfügbaren veganen Lokale </w:t>
-            </w:r>
-            <w:r>
-              <w:t>innerhalb des</w:t>
-            </w:r>
-            <w:r>
-              <w:t xml:space="preserve"> gewünschten </w:t>
-            </w:r>
-            <w:r>
-              <w:t>Radius um die gewünschten Koordinaten</w:t>
-            </w:r>
-            <w:r>
-              <w:t xml:space="preserve"> zurück.</w:t>
+              <w:t>Gibt eine Liste aller verfügbaren veganen Lokale innerhalb des gewünschten Radius um die gewünschten Koordinaten zurück.</w:t>
             </w:r>
           </w:p>
         </w:tc>
@@ -2825,10 +2762,7 @@
             </w:r>
             <w:proofErr w:type="spellStart"/>
             <w:r>
-              <w:t>L</w:t>
-            </w:r>
-            <w:r>
-              <w:t>atitude</w:t>
+              <w:t>Latitude</w:t>
             </w:r>
             <w:proofErr w:type="spellEnd"/>
             <w:r>
@@ -2842,79 +2776,851 @@
             </w:r>
             <w:proofErr w:type="spellEnd"/>
             <w:r>
-              <w:t xml:space="preserve"> (erforderlich): </w:t>
-            </w:r>
-            <w:r>
-              <w:t>Der gewünschte Radius um die Koordinaten</w:t>
+              <w:t xml:space="preserve"> (erforderlich): Der gewünschte Radius um die Koordinaten</w:t>
+            </w:r>
+          </w:p>
+        </w:tc>
+      </w:tr>
+      <w:tr>
+        <w:trPr>
+          <w:trHeight w:val="998"/>
+        </w:trPr>
+        <w:tc>
+          <w:tcPr>
+            <w:tcW w:w="3177" w:type="dxa"/>
+          </w:tcPr>
+          <w:p>
+            <w:r>
+              <w:t>Response Typ:</w:t>
+            </w:r>
+          </w:p>
+        </w:tc>
+        <w:tc>
+          <w:tcPr>
+            <w:tcW w:w="6071" w:type="dxa"/>
+          </w:tcPr>
+          <w:p>
+            <w:r>
+              <w:t>JSON</w:t>
+            </w:r>
+          </w:p>
+        </w:tc>
+      </w:tr>
+      <w:tr>
+        <w:trPr>
+          <w:trHeight w:val="4387"/>
+        </w:trPr>
+        <w:tc>
+          <w:tcPr>
+            <w:tcW w:w="3177" w:type="dxa"/>
+          </w:tcPr>
+          <w:p>
+            <w:r>
+              <w:t>Response bei Erfolg:</w:t>
+            </w:r>
+          </w:p>
+        </w:tc>
+        <w:tc>
+          <w:tcPr>
+            <w:tcW w:w="6071" w:type="dxa"/>
+          </w:tcPr>
+          <w:p>
+            <w:proofErr w:type="spellStart"/>
+            <w:r>
+              <w:t>status</w:t>
+            </w:r>
+            <w:proofErr w:type="spellEnd"/>
+            <w:r>
+              <w:t>: (String) ok,</w:t>
+            </w:r>
+          </w:p>
+          <w:p>
+            <w:proofErr w:type="spellStart"/>
+            <w:r>
+              <w:t>data</w:t>
+            </w:r>
+            <w:proofErr w:type="spellEnd"/>
+            <w:r>
+              <w:t>: (Datenkonstrukt)</w:t>
+            </w:r>
+          </w:p>
+          <w:p>
+            <w:pPr>
+              <w:pStyle w:val="Listenabsatz"/>
+              <w:numPr>
+                <w:ilvl w:val="0"/>
+                <w:numId w:val="1"/>
+              </w:numPr>
+            </w:pPr>
+            <w:proofErr w:type="spellStart"/>
+            <w:r>
+              <w:t>name</w:t>
+            </w:r>
+            <w:proofErr w:type="spellEnd"/>
+            <w:r>
+              <w:t xml:space="preserve"> (String),</w:t>
+            </w:r>
+          </w:p>
+          <w:p>
+            <w:pPr>
+              <w:pStyle w:val="Listenabsatz"/>
+              <w:numPr>
+                <w:ilvl w:val="0"/>
+                <w:numId w:val="1"/>
+              </w:numPr>
+            </w:pPr>
+            <w:proofErr w:type="spellStart"/>
+            <w:r>
+              <w:t>identifier</w:t>
+            </w:r>
+            <w:proofErr w:type="spellEnd"/>
+            <w:r>
+              <w:t xml:space="preserve"> (String),</w:t>
+            </w:r>
+          </w:p>
+          <w:p>
+            <w:pPr>
+              <w:pStyle w:val="Listenabsatz"/>
+              <w:numPr>
+                <w:ilvl w:val="0"/>
+                <w:numId w:val="1"/>
+              </w:numPr>
+            </w:pPr>
+            <w:r>
+              <w:t>verbose (Datenkonstrukt)</w:t>
+            </w:r>
+          </w:p>
+          <w:p>
+            <w:pPr>
+              <w:pStyle w:val="Listenabsatz"/>
+              <w:numPr>
+                <w:ilvl w:val="1"/>
+                <w:numId w:val="1"/>
+              </w:numPr>
+            </w:pPr>
+            <w:proofErr w:type="spellStart"/>
+            <w:r>
+              <w:t>rating</w:t>
+            </w:r>
+            <w:proofErr w:type="spellEnd"/>
+            <w:r>
+              <w:t xml:space="preserve"> (double)</w:t>
+            </w:r>
+          </w:p>
+          <w:p>
+            <w:pPr>
+              <w:pStyle w:val="Listenabsatz"/>
+              <w:numPr>
+                <w:ilvl w:val="1"/>
+                <w:numId w:val="1"/>
+              </w:numPr>
+            </w:pPr>
+            <w:proofErr w:type="spellStart"/>
+            <w:r>
+              <w:t>submitter</w:t>
+            </w:r>
+            <w:proofErr w:type="spellEnd"/>
+            <w:r>
+              <w:t xml:space="preserve"> (String)</w:t>
+            </w:r>
+          </w:p>
+          <w:p>
+            <w:pPr>
+              <w:pStyle w:val="Listenabsatz"/>
+              <w:numPr>
+                <w:ilvl w:val="1"/>
+                <w:numId w:val="1"/>
+              </w:numPr>
+            </w:pPr>
+            <w:proofErr w:type="spellStart"/>
+            <w:r>
+              <w:t>address</w:t>
+            </w:r>
+            <w:proofErr w:type="spellEnd"/>
+            <w:r>
+              <w:t xml:space="preserve"> (String)</w:t>
+            </w:r>
+          </w:p>
+          <w:p>
+            <w:pPr>
+              <w:pStyle w:val="Listenabsatz"/>
+              <w:numPr>
+                <w:ilvl w:val="1"/>
+                <w:numId w:val="1"/>
+              </w:numPr>
+            </w:pPr>
+            <w:proofErr w:type="spellStart"/>
+            <w:r>
+              <w:t>city</w:t>
+            </w:r>
+            <w:proofErr w:type="spellEnd"/>
+            <w:r>
+              <w:t xml:space="preserve"> (String)</w:t>
+            </w:r>
+          </w:p>
+          <w:p>
+            <w:pPr>
+              <w:pStyle w:val="Listenabsatz"/>
+              <w:numPr>
+                <w:ilvl w:val="1"/>
+                <w:numId w:val="1"/>
+              </w:numPr>
+            </w:pPr>
+            <w:proofErr w:type="spellStart"/>
+            <w:r>
+              <w:t>country</w:t>
+            </w:r>
+            <w:proofErr w:type="spellEnd"/>
+            <w:r>
+              <w:t xml:space="preserve"> (String)</w:t>
+            </w:r>
+          </w:p>
+          <w:p>
+            <w:pPr>
+              <w:pStyle w:val="Listenabsatz"/>
+              <w:numPr>
+                <w:ilvl w:val="1"/>
+                <w:numId w:val="1"/>
+              </w:numPr>
+            </w:pPr>
+            <w:proofErr w:type="spellStart"/>
+            <w:r>
+              <w:t>coords</w:t>
+            </w:r>
+            <w:proofErr w:type="spellEnd"/>
+            <w:r>
+              <w:t xml:space="preserve"> (Datenkonstrukt)</w:t>
+            </w:r>
+          </w:p>
+          <w:p>
+            <w:pPr>
+              <w:pStyle w:val="Listenabsatz"/>
+              <w:numPr>
+                <w:ilvl w:val="2"/>
+                <w:numId w:val="1"/>
+              </w:numPr>
+            </w:pPr>
+            <w:proofErr w:type="spellStart"/>
+            <w:r>
+              <w:t>lat</w:t>
+            </w:r>
+            <w:proofErr w:type="spellEnd"/>
+            <w:r>
+              <w:t xml:space="preserve"> (double)</w:t>
+            </w:r>
+          </w:p>
+          <w:p>
+            <w:pPr>
+              <w:pStyle w:val="Listenabsatz"/>
+              <w:numPr>
+                <w:ilvl w:val="2"/>
+                <w:numId w:val="1"/>
+              </w:numPr>
+            </w:pPr>
+            <w:proofErr w:type="spellStart"/>
+            <w:r>
+              <w:t>lon</w:t>
+            </w:r>
+            <w:proofErr w:type="spellEnd"/>
+            <w:r>
+              <w:t xml:space="preserve"> (double)</w:t>
+            </w:r>
+          </w:p>
+          <w:p/>
+        </w:tc>
+      </w:tr>
+      <w:tr>
+        <w:trPr>
+          <w:trHeight w:val="1609"/>
+        </w:trPr>
+        <w:tc>
+          <w:tcPr>
+            <w:tcW w:w="3177" w:type="dxa"/>
+          </w:tcPr>
+          <w:p>
+            <w:r>
+              <w:t>Response bei Fehler:</w:t>
+            </w:r>
+          </w:p>
+        </w:tc>
+        <w:tc>
+          <w:tcPr>
+            <w:tcW w:w="6071" w:type="dxa"/>
+          </w:tcPr>
+          <w:p>
+            <w:proofErr w:type="spellStart"/>
+            <w:r>
+              <w:t>status</w:t>
+            </w:r>
+            <w:proofErr w:type="spellEnd"/>
+            <w:r>
+              <w:t xml:space="preserve">: (String) </w:t>
+            </w:r>
+            <w:proofErr w:type="spellStart"/>
+            <w:r>
+              <w:t>error</w:t>
+            </w:r>
+            <w:proofErr w:type="spellEnd"/>
+            <w:r>
+              <w:t>,</w:t>
+            </w:r>
+          </w:p>
+          <w:p>
+            <w:proofErr w:type="spellStart"/>
+            <w:r>
+              <w:t>errorcode</w:t>
+            </w:r>
+            <w:proofErr w:type="spellEnd"/>
+            <w:r>
+              <w:t>: (Integer) Fehlercode,</w:t>
+            </w:r>
+          </w:p>
+          <w:p>
+            <w:proofErr w:type="spellStart"/>
+            <w:r>
+              <w:t>errormsg</w:t>
+            </w:r>
+            <w:proofErr w:type="spellEnd"/>
+            <w:r>
+              <w:t>: (String) Fehlermeldung</w:t>
+            </w:r>
+          </w:p>
+          <w:p/>
+        </w:tc>
+      </w:tr>
+    </w:tbl>
+    <w:p/>
+    <w:p/>
+    <w:p>
+      <w:pPr>
+        <w:pStyle w:val="berschrift2"/>
+        <w:rPr>
+          <w:b/>
+        </w:rPr>
+      </w:pPr>
+      <w:r>
+        <w:lastRenderedPageBreak/>
+        <w:t xml:space="preserve">Funktion: </w:t>
+      </w:r>
+      <w:r>
+        <w:rPr>
+          <w:b/>
+        </w:rPr>
+        <w:t xml:space="preserve">Blog </w:t>
+      </w:r>
+      <w:proofErr w:type="spellStart"/>
+      <w:r>
+        <w:rPr>
+          <w:b/>
+        </w:rPr>
+        <w:t>Themes</w:t>
+      </w:r>
+      <w:proofErr w:type="spellEnd"/>
+    </w:p>
+    <w:tbl>
+      <w:tblPr>
+        <w:tblStyle w:val="Tabellenraster"/>
+        <w:tblW w:w="9210" w:type="dxa"/>
+        <w:tblLook w:val="04A0" w:firstRow="1" w:lastRow="0" w:firstColumn="1" w:lastColumn="0" w:noHBand="0" w:noVBand="1"/>
+      </w:tblPr>
+      <w:tblGrid>
+        <w:gridCol w:w="3164"/>
+        <w:gridCol w:w="6046"/>
+      </w:tblGrid>
+      <w:tr>
+        <w:trPr>
+          <w:trHeight w:val="656"/>
+        </w:trPr>
+        <w:tc>
+          <w:tcPr>
+            <w:tcW w:w="3164" w:type="dxa"/>
+          </w:tcPr>
+          <w:p>
+            <w:r>
+              <w:t>Beschreibung:</w:t>
+            </w:r>
+          </w:p>
+        </w:tc>
+        <w:tc>
+          <w:tcPr>
+            <w:tcW w:w="6046" w:type="dxa"/>
+          </w:tcPr>
+          <w:p>
+            <w:r>
+              <w:t>Gibt eine Liste aller Blogeinträge zurück!</w:t>
+            </w:r>
+          </w:p>
+        </w:tc>
+      </w:tr>
+      <w:tr>
+        <w:trPr>
+          <w:trHeight w:val="740"/>
+        </w:trPr>
+        <w:tc>
+          <w:tcPr>
+            <w:tcW w:w="3164" w:type="dxa"/>
+          </w:tcPr>
+          <w:p>
+            <w:r>
+              <w:t>URL:</w:t>
+            </w:r>
+          </w:p>
+        </w:tc>
+        <w:tc>
+          <w:tcPr>
+            <w:tcW w:w="6046" w:type="dxa"/>
+          </w:tcPr>
+          <w:p>
+            <w:r>
+              <w:t>http://www.vegan.sonicdev.de/api/veganguide/local/{lang}</w:t>
+            </w:r>
+            <w:r>
+              <w:t>/blog</w:t>
+            </w:r>
+          </w:p>
+        </w:tc>
+      </w:tr>
+      <w:tr>
+        <w:trPr>
+          <w:trHeight w:val="727"/>
+        </w:trPr>
+        <w:tc>
+          <w:tcPr>
+            <w:tcW w:w="3164" w:type="dxa"/>
+          </w:tcPr>
+          <w:p>
+            <w:r>
+              <w:t>Parameter:</w:t>
+            </w:r>
+          </w:p>
+        </w:tc>
+        <w:tc>
+          <w:tcPr>
+            <w:tcW w:w="6046" w:type="dxa"/>
+          </w:tcPr>
+          <w:p>
+            <w:r>
+              <w:t>lang (erforderlich): Kurzform der gewünschten Sprache</w:t>
+            </w:r>
+          </w:p>
+        </w:tc>
+      </w:tr>
+      <w:tr>
+        <w:trPr>
+          <w:trHeight w:val="737"/>
+        </w:trPr>
+        <w:tc>
+          <w:tcPr>
+            <w:tcW w:w="3164" w:type="dxa"/>
+          </w:tcPr>
+          <w:p>
+            <w:r>
+              <w:t>Response Typ:</w:t>
+            </w:r>
+          </w:p>
+        </w:tc>
+        <w:tc>
+          <w:tcPr>
+            <w:tcW w:w="6046" w:type="dxa"/>
+          </w:tcPr>
+          <w:p>
+            <w:r>
+              <w:t>JSON</w:t>
+            </w:r>
+          </w:p>
+        </w:tc>
+      </w:tr>
+      <w:tr>
+        <w:trPr>
+          <w:trHeight w:val="737"/>
+        </w:trPr>
+        <w:tc>
+          <w:tcPr>
+            <w:tcW w:w="3164" w:type="dxa"/>
+          </w:tcPr>
+          <w:p>
+            <w:r>
+              <w:t>Response bei Erfolg:</w:t>
+            </w:r>
+          </w:p>
+        </w:tc>
+        <w:tc>
+          <w:tcPr>
+            <w:tcW w:w="6046" w:type="dxa"/>
+          </w:tcPr>
+          <w:p>
+            <w:proofErr w:type="spellStart"/>
+            <w:r>
+              <w:t>status</w:t>
+            </w:r>
+            <w:proofErr w:type="spellEnd"/>
+            <w:r>
+              <w:t>: (String) ok,</w:t>
+            </w:r>
+          </w:p>
+          <w:p>
+            <w:proofErr w:type="spellStart"/>
+            <w:r>
+              <w:t>data</w:t>
+            </w:r>
+            <w:proofErr w:type="spellEnd"/>
+            <w:r>
+              <w:t>: (Datenkonstrukt)</w:t>
+            </w:r>
+          </w:p>
+          <w:p>
+            <w:pPr>
+              <w:pStyle w:val="Listenabsatz"/>
+              <w:numPr>
+                <w:ilvl w:val="0"/>
+                <w:numId w:val="1"/>
+              </w:numPr>
+            </w:pPr>
+            <w:proofErr w:type="spellStart"/>
+            <w:r>
+              <w:t>head</w:t>
+            </w:r>
+            <w:proofErr w:type="spellEnd"/>
+            <w:r>
+              <w:t xml:space="preserve"> (String),</w:t>
+            </w:r>
+          </w:p>
+          <w:p>
+            <w:pPr>
+              <w:pStyle w:val="Listenabsatz"/>
+              <w:numPr>
+                <w:ilvl w:val="0"/>
+                <w:numId w:val="1"/>
+              </w:numPr>
+            </w:pPr>
+            <w:proofErr w:type="spellStart"/>
+            <w:r>
+              <w:t>supplier</w:t>
+            </w:r>
+            <w:proofErr w:type="spellEnd"/>
+            <w:r>
+              <w:t xml:space="preserve"> (String),</w:t>
+            </w:r>
+          </w:p>
+          <w:p>
+            <w:pPr>
+              <w:pStyle w:val="Listenabsatz"/>
+              <w:numPr>
+                <w:ilvl w:val="0"/>
+                <w:numId w:val="1"/>
+              </w:numPr>
+            </w:pPr>
+            <w:proofErr w:type="spellStart"/>
+            <w:r>
+              <w:t>href</w:t>
+            </w:r>
+            <w:proofErr w:type="spellEnd"/>
+            <w:r>
+              <w:t xml:space="preserve"> (String),</w:t>
+            </w:r>
+          </w:p>
+          <w:p>
+            <w:pPr>
+              <w:pStyle w:val="Listenabsatz"/>
+              <w:numPr>
+                <w:ilvl w:val="0"/>
+                <w:numId w:val="1"/>
+              </w:numPr>
+            </w:pPr>
+            <w:proofErr w:type="spellStart"/>
+            <w:r>
+              <w:t>body</w:t>
+            </w:r>
+            <w:proofErr w:type="spellEnd"/>
+            <w:r>
+              <w:t xml:space="preserve"> (String</w:t>
+            </w:r>
+            <w:r>
+              <w:t>)</w:t>
+            </w:r>
+            <w:r>
+              <w:t>,</w:t>
+            </w:r>
+          </w:p>
+          <w:p>
+            <w:pPr>
+              <w:pStyle w:val="Listenabsatz"/>
+              <w:numPr>
+                <w:ilvl w:val="0"/>
+                <w:numId w:val="1"/>
+              </w:numPr>
+            </w:pPr>
+            <w:proofErr w:type="spellStart"/>
+            <w:r>
+              <w:t>identifier</w:t>
+            </w:r>
+            <w:proofErr w:type="spellEnd"/>
+            <w:r>
+              <w:t xml:space="preserve"> (String)</w:t>
+            </w:r>
+          </w:p>
+          <w:p/>
+        </w:tc>
+      </w:tr>
+      <w:tr>
+        <w:trPr>
+          <w:trHeight w:val="737"/>
+        </w:trPr>
+        <w:tc>
+          <w:tcPr>
+            <w:tcW w:w="3164" w:type="dxa"/>
+          </w:tcPr>
+          <w:p>
+            <w:r>
+              <w:t>Response bei Fehler:</w:t>
+            </w:r>
+          </w:p>
+        </w:tc>
+        <w:tc>
+          <w:tcPr>
+            <w:tcW w:w="6046" w:type="dxa"/>
+          </w:tcPr>
+          <w:p/>
+          <w:p/>
+        </w:tc>
+      </w:tr>
+    </w:tbl>
+    <w:p/>
+    <w:p>
+      <w:pPr>
+        <w:pStyle w:val="berschrift2"/>
+        <w:rPr>
+          <w:b/>
+        </w:rPr>
+      </w:pPr>
+      <w:r>
+        <w:t xml:space="preserve">Funktion: </w:t>
+      </w:r>
+      <w:r>
+        <w:rPr>
+          <w:b/>
+        </w:rPr>
+        <w:t xml:space="preserve">Blog </w:t>
+      </w:r>
+      <w:r>
+        <w:rPr>
+          <w:b/>
+        </w:rPr>
+        <w:t>Comments</w:t>
+      </w:r>
+    </w:p>
+    <w:tbl>
+      <w:tblPr>
+        <w:tblStyle w:val="Tabellenraster"/>
+        <w:tblW w:w="9210" w:type="dxa"/>
+        <w:tblLook w:val="04A0" w:firstRow="1" w:lastRow="0" w:firstColumn="1" w:lastColumn="0" w:noHBand="0" w:noVBand="1"/>
+      </w:tblPr>
+      <w:tblGrid>
+        <w:gridCol w:w="3080"/>
+        <w:gridCol w:w="6130"/>
+      </w:tblGrid>
+      <w:tr>
+        <w:trPr>
+          <w:trHeight w:val="656"/>
+        </w:trPr>
+        <w:tc>
+          <w:tcPr>
+            <w:tcW w:w="3164" w:type="dxa"/>
+          </w:tcPr>
+          <w:p>
+            <w:r>
+              <w:t>Beschreibung:</w:t>
+            </w:r>
+          </w:p>
+        </w:tc>
+        <w:tc>
+          <w:tcPr>
+            <w:tcW w:w="6046" w:type="dxa"/>
+          </w:tcPr>
+          <w:p>
+            <w:r>
+              <w:t>Gibt eine Liste aller Blogeinträge zurück!</w:t>
+            </w:r>
+          </w:p>
+        </w:tc>
+      </w:tr>
+      <w:tr>
+        <w:trPr>
+          <w:trHeight w:val="740"/>
+        </w:trPr>
+        <w:tc>
+          <w:tcPr>
+            <w:tcW w:w="3164" w:type="dxa"/>
+          </w:tcPr>
+          <w:p>
+            <w:r>
+              <w:t>URL:</w:t>
+            </w:r>
+          </w:p>
+        </w:tc>
+        <w:tc>
+          <w:tcPr>
+            <w:tcW w:w="6046" w:type="dxa"/>
+          </w:tcPr>
+          <w:p>
+            <w:r>
+              <w:t>http://www.vegan.sonicdev.de/api/veganguide/local/{lang}/blog/</w:t>
+            </w:r>
+          </w:p>
+          <w:p>
+            <w:proofErr w:type="spellStart"/>
+            <w:r>
+              <w:t>identifier</w:t>
+            </w:r>
+            <w:proofErr w:type="spellEnd"/>
+            <w:r>
+              <w:t>/{</w:t>
+            </w:r>
+            <w:proofErr w:type="spellStart"/>
+            <w:r>
+              <w:t>identifier</w:t>
+            </w:r>
+            <w:proofErr w:type="spellEnd"/>
+            <w:r>
+              <w:t>}</w:t>
+            </w:r>
+          </w:p>
+        </w:tc>
+      </w:tr>
+      <w:tr>
+        <w:trPr>
+          <w:trHeight w:val="727"/>
+        </w:trPr>
+        <w:tc>
+          <w:tcPr>
+            <w:tcW w:w="3164" w:type="dxa"/>
+          </w:tcPr>
+          <w:p>
+            <w:r>
+              <w:t>Parameter:</w:t>
+            </w:r>
+          </w:p>
+        </w:tc>
+        <w:tc>
+          <w:tcPr>
+            <w:tcW w:w="6046" w:type="dxa"/>
+          </w:tcPr>
+          <w:p>
+            <w:r>
+              <w:t>lang (erforderlich): Kurzform der gewünschten Sprache</w:t>
+            </w:r>
+          </w:p>
+          <w:p>
+            <w:proofErr w:type="spellStart"/>
+            <w:r>
+              <w:t>identifier</w:t>
+            </w:r>
+            <w:proofErr w:type="spellEnd"/>
+            <w:r>
+              <w:t xml:space="preserve"> (erforderlich): Identifikation des Blogbeitrages</w:t>
+            </w:r>
+          </w:p>
+        </w:tc>
+      </w:tr>
+      <w:tr>
+        <w:trPr>
+          <w:trHeight w:val="737"/>
+        </w:trPr>
+        <w:tc>
+          <w:tcPr>
+            <w:tcW w:w="3164" w:type="dxa"/>
+          </w:tcPr>
+          <w:p>
+            <w:r>
+              <w:t>Response Typ:</w:t>
+            </w:r>
+          </w:p>
+        </w:tc>
+        <w:tc>
+          <w:tcPr>
+            <w:tcW w:w="6046" w:type="dxa"/>
+          </w:tcPr>
+          <w:p>
+            <w:r>
+              <w:t>JSON</w:t>
+            </w:r>
+          </w:p>
+        </w:tc>
+      </w:tr>
+      <w:tr>
+        <w:trPr>
+          <w:trHeight w:val="737"/>
+        </w:trPr>
+        <w:tc>
+          <w:tcPr>
+            <w:tcW w:w="3164" w:type="dxa"/>
+          </w:tcPr>
+          <w:p>
+            <w:r>
+              <w:t>Response bei Erfolg:</w:t>
+            </w:r>
+          </w:p>
+        </w:tc>
+        <w:tc>
+          <w:tcPr>
+            <w:tcW w:w="6046" w:type="dxa"/>
+          </w:tcPr>
+          <w:p>
+            <w:proofErr w:type="spellStart"/>
+            <w:r>
+              <w:t>status</w:t>
+            </w:r>
+            <w:proofErr w:type="spellEnd"/>
+            <w:r>
+              <w:t>: (String) ok,</w:t>
+            </w:r>
+          </w:p>
+          <w:p>
+            <w:proofErr w:type="spellStart"/>
+            <w:r>
+              <w:t>data</w:t>
+            </w:r>
+            <w:proofErr w:type="spellEnd"/>
+            <w:r>
+              <w:t>: (Datenkonstrukt)</w:t>
+            </w:r>
+          </w:p>
+          <w:p>
+            <w:pPr>
+              <w:pStyle w:val="Listenabsatz"/>
+              <w:numPr>
+                <w:ilvl w:val="0"/>
+                <w:numId w:val="1"/>
+              </w:numPr>
+            </w:pPr>
+            <w:proofErr w:type="spellStart"/>
+            <w:r>
+              <w:t>supplier</w:t>
+            </w:r>
+            <w:proofErr w:type="spellEnd"/>
+            <w:r>
+              <w:t xml:space="preserve"> (String),</w:t>
+            </w:r>
+          </w:p>
+          <w:p>
+            <w:pPr>
+              <w:pStyle w:val="Listenabsatz"/>
+              <w:numPr>
+                <w:ilvl w:val="0"/>
+                <w:numId w:val="1"/>
+              </w:numPr>
+            </w:pPr>
+            <w:proofErr w:type="spellStart"/>
+            <w:r>
+              <w:t>body</w:t>
+            </w:r>
+            <w:proofErr w:type="spellEnd"/>
+            <w:r>
+              <w:t xml:space="preserve"> (String),</w:t>
             </w:r>
             <w:bookmarkStart w:id="0" w:name="_GoBack"/>
             <w:bookmarkEnd w:id="0"/>
           </w:p>
-        </w:tc>
-      </w:tr>
-      <w:tr>
-        <w:trPr>
-          <w:trHeight w:val="998"/>
-        </w:trPr>
-        <w:tc>
-          <w:tcPr>
-            <w:tcW w:w="3177" w:type="dxa"/>
-          </w:tcPr>
-          <w:p>
-            <w:r>
-              <w:t>Response Typ:</w:t>
-            </w:r>
-          </w:p>
-        </w:tc>
-        <w:tc>
-          <w:tcPr>
-            <w:tcW w:w="6071" w:type="dxa"/>
-          </w:tcPr>
-          <w:p>
-            <w:r>
-              <w:t>JSON</w:t>
-            </w:r>
-          </w:p>
-        </w:tc>
-      </w:tr>
-      <w:tr>
-        <w:trPr>
-          <w:trHeight w:val="4387"/>
-        </w:trPr>
-        <w:tc>
-          <w:tcPr>
-            <w:tcW w:w="3177" w:type="dxa"/>
-          </w:tcPr>
-          <w:p>
-            <w:r>
-              <w:t>Response bei Erfolg:</w:t>
-            </w:r>
-          </w:p>
-        </w:tc>
-        <w:tc>
-          <w:tcPr>
-            <w:tcW w:w="6071" w:type="dxa"/>
-          </w:tcPr>
-          <w:p>
-            <w:proofErr w:type="spellStart"/>
-            <w:r>
-              <w:t>status</w:t>
-            </w:r>
-            <w:proofErr w:type="spellEnd"/>
-            <w:r>
-              <w:t>: (String) ok,</w:t>
-            </w:r>
-          </w:p>
-          <w:p>
-            <w:proofErr w:type="spellStart"/>
-            <w:r>
-              <w:t>data</w:t>
-            </w:r>
-            <w:proofErr w:type="spellEnd"/>
-            <w:r>
-              <w:t>: (Datenkonstrukt)</w:t>
-            </w:r>
-          </w:p>
           <w:p>
             <w:pPr>
               <w:pStyle w:val="Listenabsatz"/>
@@ -2925,11 +3631,14 @@
             </w:pPr>
             <w:proofErr w:type="spellStart"/>
             <w:r>
-              <w:t>name</w:t>
-            </w:r>
-            <w:proofErr w:type="spellEnd"/>
-            <w:r>
-              <w:t xml:space="preserve"> (String),</w:t>
+              <w:t>date</w:t>
+            </w:r>
+            <w:proofErr w:type="spellEnd"/>
+            <w:r>
+              <w:t xml:space="preserve"> (Date</w:t>
+            </w:r>
+            <w:r>
+              <w:t>),</w:t>
             </w:r>
           </w:p>
           <w:p>
@@ -2942,171 +3651,23 @@
             </w:pPr>
             <w:proofErr w:type="spellStart"/>
             <w:r>
-              <w:t>identifier</w:t>
-            </w:r>
-            <w:proofErr w:type="spellEnd"/>
-            <w:r>
-              <w:t xml:space="preserve"> (String),</w:t>
-            </w:r>
-          </w:p>
-          <w:p>
-            <w:pPr>
-              <w:pStyle w:val="Listenabsatz"/>
-              <w:numPr>
-                <w:ilvl w:val="0"/>
-                <w:numId w:val="1"/>
-              </w:numPr>
-            </w:pPr>
-            <w:r>
-              <w:t>verbose (Datenkonstrukt)</w:t>
-            </w:r>
-          </w:p>
-          <w:p>
-            <w:pPr>
-              <w:pStyle w:val="Listenabsatz"/>
-              <w:numPr>
-                <w:ilvl w:val="1"/>
-                <w:numId w:val="1"/>
-              </w:numPr>
-            </w:pPr>
-            <w:proofErr w:type="spellStart"/>
-            <w:r>
-              <w:t>rating</w:t>
-            </w:r>
-            <w:proofErr w:type="spellEnd"/>
-            <w:r>
-              <w:t xml:space="preserve"> (double)</w:t>
-            </w:r>
-          </w:p>
-          <w:p>
-            <w:pPr>
-              <w:pStyle w:val="Listenabsatz"/>
-              <w:numPr>
-                <w:ilvl w:val="1"/>
-                <w:numId w:val="1"/>
-              </w:numPr>
-            </w:pPr>
-            <w:proofErr w:type="spellStart"/>
-            <w:r>
-              <w:t>submitter</w:t>
+              <w:t>supplier_img</w:t>
             </w:r>
             <w:proofErr w:type="spellEnd"/>
             <w:r>
               <w:t xml:space="preserve"> (String)</w:t>
             </w:r>
           </w:p>
-          <w:p>
-            <w:pPr>
-              <w:pStyle w:val="Listenabsatz"/>
-              <w:numPr>
-                <w:ilvl w:val="1"/>
-                <w:numId w:val="1"/>
-              </w:numPr>
-            </w:pPr>
-            <w:proofErr w:type="spellStart"/>
-            <w:r>
-              <w:t>address</w:t>
-            </w:r>
-            <w:proofErr w:type="spellEnd"/>
-            <w:r>
-              <w:t xml:space="preserve"> (String)</w:t>
-            </w:r>
-          </w:p>
-          <w:p>
-            <w:pPr>
-              <w:pStyle w:val="Listenabsatz"/>
-              <w:numPr>
-                <w:ilvl w:val="1"/>
-                <w:numId w:val="1"/>
-              </w:numPr>
-            </w:pPr>
-            <w:proofErr w:type="spellStart"/>
-            <w:r>
-              <w:t>city</w:t>
-            </w:r>
-            <w:proofErr w:type="spellEnd"/>
-            <w:r>
-              <w:t xml:space="preserve"> (String)</w:t>
-            </w:r>
-          </w:p>
-          <w:p>
-            <w:pPr>
-              <w:pStyle w:val="Listenabsatz"/>
-              <w:numPr>
-                <w:ilvl w:val="1"/>
-                <w:numId w:val="1"/>
-              </w:numPr>
-            </w:pPr>
-            <w:proofErr w:type="spellStart"/>
-            <w:r>
-              <w:t>country</w:t>
-            </w:r>
-            <w:proofErr w:type="spellEnd"/>
-            <w:r>
-              <w:t xml:space="preserve"> (String)</w:t>
-            </w:r>
-          </w:p>
-          <w:p>
-            <w:pPr>
-              <w:pStyle w:val="Listenabsatz"/>
-              <w:numPr>
-                <w:ilvl w:val="1"/>
-                <w:numId w:val="1"/>
-              </w:numPr>
-            </w:pPr>
-            <w:proofErr w:type="spellStart"/>
-            <w:r>
-              <w:t>coords</w:t>
-            </w:r>
-            <w:proofErr w:type="spellEnd"/>
-            <w:r>
-              <w:t xml:space="preserve"> (Datenkonstrukt)</w:t>
-            </w:r>
-          </w:p>
-          <w:p>
-            <w:pPr>
-              <w:pStyle w:val="Listenabsatz"/>
-              <w:numPr>
-                <w:ilvl w:val="2"/>
-                <w:numId w:val="1"/>
-              </w:numPr>
-            </w:pPr>
-            <w:proofErr w:type="spellStart"/>
-            <w:r>
-              <w:t>lat</w:t>
-            </w:r>
-            <w:proofErr w:type="spellEnd"/>
-            <w:r>
-              <w:t xml:space="preserve"> (double)</w:t>
-            </w:r>
-          </w:p>
-          <w:p>
-            <w:pPr>
-              <w:pStyle w:val="Listenabsatz"/>
-              <w:numPr>
-                <w:ilvl w:val="2"/>
-                <w:numId w:val="1"/>
-              </w:numPr>
-            </w:pPr>
-            <w:proofErr w:type="spellStart"/>
-            <w:r>
-              <w:t>lon</w:t>
-            </w:r>
-            <w:proofErr w:type="spellEnd"/>
-            <w:r>
-              <w:t xml:space="preserve"> (double)</w:t>
-            </w:r>
-          </w:p>
           <w:p/>
         </w:tc>
       </w:tr>
       <w:tr>
         <w:trPr>
-          <w:trHeight w:val="1609"/>
-        </w:trPr>
-        <w:tc>
-          <w:tcPr>
-            <w:tcW w:w="3177" w:type="dxa"/>
+          <w:trHeight w:val="737"/>
+        </w:trPr>
+        <w:tc>
+          <w:tcPr>
+            <w:tcW w:w="3164" w:type="dxa"/>
           </w:tcPr>
           <w:p>
             <w:r>
@@ -3116,50 +3677,14 @@
         </w:tc>
         <w:tc>
           <w:tcPr>
-            <w:tcW w:w="6071" w:type="dxa"/>
-          </w:tcPr>
-          <w:p>
-            <w:proofErr w:type="spellStart"/>
-            <w:r>
-              <w:t>status</w:t>
-            </w:r>
-            <w:proofErr w:type="spellEnd"/>
-            <w:r>
-              <w:t xml:space="preserve">: (String) </w:t>
-            </w:r>
-            <w:proofErr w:type="spellStart"/>
-            <w:r>
-              <w:t>error</w:t>
-            </w:r>
-            <w:proofErr w:type="spellEnd"/>
-            <w:r>
-              <w:t>,</w:t>
-            </w:r>
-          </w:p>
-          <w:p>
-            <w:proofErr w:type="spellStart"/>
-            <w:r>
-              <w:t>errorcode</w:t>
-            </w:r>
-            <w:proofErr w:type="spellEnd"/>
-            <w:r>
-              <w:t>: (Integer) Fehlercode,</w:t>
-            </w:r>
-          </w:p>
-          <w:p>
-            <w:proofErr w:type="spellStart"/>
-            <w:r>
-              <w:t>errormsg</w:t>
-            </w:r>
-            <w:proofErr w:type="spellEnd"/>
-            <w:r>
-              <w:t>: (String) Fehlermeldung</w:t>
-            </w:r>
-          </w:p>
+            <w:tcW w:w="6046" w:type="dxa"/>
+          </w:tcPr>
           <w:p/>
+          <w:p/>
         </w:tc>
       </w:tr>
     </w:tbl>
+    <w:p/>
     <w:p/>
     <w:sectPr>
       <w:pgSz w:w="11906" w:h="16838"/>

</xml_diff>